<commit_message>
refs #99 Kleine Änderungen an Main Scenario
</commit_message>
<xml_diff>
--- a/doc/03_Anforderderungsspezifikation/UC1_Arbeintraege_Erfassen.docx
+++ b/doc/03_Anforderderungsspezifikation/UC1_Arbeintraege_Erfassen.docx
@@ -25,7 +25,7 @@
       <w:pPr>
         <w:pStyle w:val="berschrift1"/>
       </w:pPr>
-      <w:bookmarkStart w:id="0" w:name="_Toc288132168"/>
+      <w:bookmarkStart w:id="0" w:name="_Toc288139176"/>
       <w:r>
         <w:t>Dokumentinformationen</w:t>
       </w:r>
@@ -35,7 +35,7 @@
       <w:pPr>
         <w:pStyle w:val="berschrift2"/>
       </w:pPr>
-      <w:bookmarkStart w:id="1" w:name="_Toc288132169"/>
+      <w:bookmarkStart w:id="1" w:name="_Toc288139177"/>
       <w:r>
         <w:t>Änderungsgeschichte</w:t>
       </w:r>
@@ -178,8 +178,76 @@
           </w:p>
         </w:tc>
       </w:tr>
+      <w:tr>
+        <w:trPr>
+          <w:cnfStyle w:val="000000010000" w:firstRow="0" w:lastRow="0" w:firstColumn="0" w:lastColumn="0" w:oddVBand="0" w:evenVBand="0" w:oddHBand="0" w:evenHBand="1" w:firstRowFirstColumn="0" w:firstRowLastColumn="0" w:lastRowFirstColumn="0" w:lastRowLastColumn="0"/>
+        </w:trPr>
+        <w:tc>
+          <w:tcPr>
+            <w:cnfStyle w:val="001000000000" w:firstRow="0" w:lastRow="0" w:firstColumn="1" w:lastColumn="0" w:oddVBand="0" w:evenVBand="0" w:oddHBand="0" w:evenHBand="0" w:firstRowFirstColumn="0" w:firstRowLastColumn="0" w:lastRowFirstColumn="0" w:lastRowLastColumn="0"/>
+            <w:tcW w:w="1138" w:type="dxa"/>
+          </w:tcPr>
+          <w:p>
+            <w:pPr>
+              <w:rPr>
+                <w:b w:val="0"/>
+              </w:rPr>
+            </w:pPr>
+            <w:r>
+              <w:rPr>
+                <w:b w:val="0"/>
+              </w:rPr>
+              <w:t>17.03.2011</w:t>
+            </w:r>
+          </w:p>
+        </w:tc>
+        <w:tc>
+          <w:tcPr>
+            <w:tcW w:w="993" w:type="dxa"/>
+          </w:tcPr>
+          <w:p>
+            <w:pPr>
+              <w:cnfStyle w:val="000000010000" w:firstRow="0" w:lastRow="0" w:firstColumn="0" w:lastColumn="0" w:oddVBand="0" w:evenVBand="0" w:oddHBand="0" w:evenHBand="1" w:firstRowFirstColumn="0" w:firstRowLastColumn="0" w:lastRowFirstColumn="0" w:lastRowLastColumn="0"/>
+            </w:pPr>
+            <w:r>
+              <w:t>1.1</w:t>
+            </w:r>
+          </w:p>
+        </w:tc>
+        <w:tc>
+          <w:tcPr>
+            <w:tcW w:w="4674" w:type="dxa"/>
+          </w:tcPr>
+          <w:p>
+            <w:pPr>
+              <w:cnfStyle w:val="000000010000" w:firstRow="0" w:lastRow="0" w:firstColumn="0" w:lastColumn="0" w:oddVBand="0" w:evenVBand="0" w:oddHBand="0" w:evenHBand="1" w:firstRowFirstColumn="0" w:firstRowLastColumn="0" w:lastRowFirstColumn="0" w:lastRowLastColumn="0"/>
+            </w:pPr>
+            <w:r>
+              <w:t xml:space="preserve">Anpassungen an Main Scenario &amp; </w:t>
+            </w:r>
+            <w:proofErr w:type="spellStart"/>
+            <w:r>
+              <w:t>Extensions</w:t>
+            </w:r>
+            <w:proofErr w:type="spellEnd"/>
+          </w:p>
+        </w:tc>
+        <w:tc>
+          <w:tcPr>
+            <w:tcW w:w="2303" w:type="dxa"/>
+          </w:tcPr>
+          <w:p>
+            <w:pPr>
+              <w:cnfStyle w:val="000000010000" w:firstRow="0" w:lastRow="0" w:firstColumn="0" w:lastColumn="0" w:oddVBand="0" w:evenVBand="0" w:oddHBand="0" w:evenHBand="1" w:firstRowFirstColumn="0" w:firstRowLastColumn="0" w:lastRowFirstColumn="0" w:lastRowLastColumn="0"/>
+            </w:pPr>
+            <w:r>
+              <w:t>WR</w:t>
+            </w:r>
+          </w:p>
+        </w:tc>
+      </w:tr>
     </w:tbl>
-    <w:bookmarkStart w:id="2" w:name="_Toc288132170" w:displacedByCustomXml="next"/>
+    <w:bookmarkStart w:id="2" w:name="_Toc288139178" w:displacedByCustomXml="next"/>
     <w:sdt>
       <w:sdtPr>
         <w:rPr>
@@ -239,7 +307,7 @@
             </w:rPr>
             <w:fldChar w:fldCharType="separate"/>
           </w:r>
-          <w:hyperlink w:anchor="_Toc288132168" w:history="1">
+          <w:hyperlink w:anchor="_Toc288139176" w:history="1">
             <w:r>
               <w:rPr>
                 <w:rStyle w:val="Hyperlink"/>
@@ -283,7 +351,7 @@
                 <w:noProof/>
                 <w:webHidden/>
               </w:rPr>
-              <w:instrText xml:space="preserve"> PAGEREF _Toc288132168 \h </w:instrText>
+              <w:instrText xml:space="preserve"> PAGEREF _Toc288139176 \h </w:instrText>
             </w:r>
             <w:r>
               <w:rPr>
@@ -328,7 +396,7 @@
               <w:lang w:eastAsia="de-CH"/>
             </w:rPr>
           </w:pPr>
-          <w:hyperlink w:anchor="_Toc288132169" w:history="1">
+          <w:hyperlink w:anchor="_Toc288139177" w:history="1">
             <w:r>
               <w:rPr>
                 <w:rStyle w:val="Hyperlink"/>
@@ -371,7 +439,7 @@
                 <w:noProof/>
                 <w:webHidden/>
               </w:rPr>
-              <w:instrText xml:space="preserve"> PAGEREF _Toc288132169 \h </w:instrText>
+              <w:instrText xml:space="preserve"> PAGEREF _Toc288139177 \h </w:instrText>
             </w:r>
             <w:r>
               <w:rPr>
@@ -416,7 +484,7 @@
               <w:lang w:eastAsia="de-CH"/>
             </w:rPr>
           </w:pPr>
-          <w:hyperlink w:anchor="_Toc288132170" w:history="1">
+          <w:hyperlink w:anchor="_Toc288139178" w:history="1">
             <w:r>
               <w:rPr>
                 <w:rStyle w:val="Hyperlink"/>
@@ -459,7 +527,7 @@
                 <w:noProof/>
                 <w:webHidden/>
               </w:rPr>
-              <w:instrText xml:space="preserve"> PAGEREF _Toc288132170 \h </w:instrText>
+              <w:instrText xml:space="preserve"> PAGEREF _Toc288139178 \h </w:instrText>
             </w:r>
             <w:r>
               <w:rPr>
@@ -505,7 +573,7 @@
               <w:lang w:eastAsia="de-CH"/>
             </w:rPr>
           </w:pPr>
-          <w:hyperlink w:anchor="_Toc288132171" w:history="1">
+          <w:hyperlink w:anchor="_Toc288139179" w:history="1">
             <w:r>
               <w:rPr>
                 <w:rStyle w:val="Hyperlink"/>
@@ -549,7 +617,7 @@
                 <w:noProof/>
                 <w:webHidden/>
               </w:rPr>
-              <w:instrText xml:space="preserve"> PAGEREF _Toc288132171 \h </w:instrText>
+              <w:instrText xml:space="preserve"> PAGEREF _Toc288139179 \h </w:instrText>
             </w:r>
             <w:r>
               <w:rPr>
@@ -595,7 +663,7 @@
       <w:pPr>
         <w:pStyle w:val="berschrift1"/>
       </w:pPr>
-      <w:bookmarkStart w:id="3" w:name="_Toc288132171"/>
+      <w:bookmarkStart w:id="3" w:name="_Toc288139179"/>
       <w:proofErr w:type="spellStart"/>
       <w:r>
         <w:t>Use</w:t>
@@ -725,6 +793,11 @@
       </w:r>
     </w:p>
     <w:p>
+      <w:pPr>
+        <w:tabs>
+          <w:tab w:val="left" w:pos="2410"/>
+        </w:tabs>
+      </w:pPr>
       <w:proofErr w:type="spellStart"/>
       <w:r>
         <w:rPr>
@@ -761,6 +834,9 @@
         <w:t xml:space="preserve"> </w:t>
       </w:r>
       <w:r>
+        <w:tab/>
+      </w:r>
+      <w:r>
         <w:t xml:space="preserve">Möglichst simple und </w:t>
       </w:r>
       <w:r>
@@ -771,6 +847,11 @@
       </w:r>
     </w:p>
     <w:p>
+      <w:pPr>
+        <w:tabs>
+          <w:tab w:val="left" w:pos="2410"/>
+        </w:tabs>
+      </w:pPr>
       <w:r>
         <w:rPr>
           <w:i/>
@@ -778,6 +859,12 @@
         <w:t xml:space="preserve">Sekretärin: </w:t>
       </w:r>
       <w:r>
+        <w:rPr>
+          <w:i/>
+        </w:rPr>
+        <w:tab/>
+      </w:r>
+      <w:r>
         <w:t xml:space="preserve">Genaue Zeiterfassung </w:t>
       </w:r>
       <w:r>
@@ -788,6 +875,11 @@
       </w:r>
     </w:p>
     <w:p>
+      <w:pPr>
+        <w:tabs>
+          <w:tab w:val="left" w:pos="2410"/>
+        </w:tabs>
+      </w:pPr>
       <w:r>
         <w:rPr>
           <w:i/>
@@ -795,10 +887,22 @@
         <w:t xml:space="preserve">Kunde: </w:t>
       </w:r>
       <w:r>
+        <w:rPr>
+          <w:i/>
+        </w:rPr>
+        <w:tab/>
+      </w:r>
+      <w:r>
         <w:t>Erhält schon nach ein paar Tagen die Rechnung zur durchgeführten Arbeit.</w:t>
       </w:r>
     </w:p>
     <w:p>
+      <w:pPr>
+        <w:tabs>
+          <w:tab w:val="left" w:pos="2410"/>
+        </w:tabs>
+        <w:ind w:left="2410" w:hanging="2410"/>
+      </w:pPr>
       <w:r>
         <w:rPr>
           <w:i/>
@@ -810,6 +914,12 @@
           <w:i/>
         </w:rPr>
         <w:t xml:space="preserve"> </w:t>
+      </w:r>
+      <w:r>
+        <w:rPr>
+          <w:i/>
+        </w:rPr>
+        <w:tab/>
       </w:r>
       <w:r>
         <w:t>Erstellung präziser Abrechnungen, welche nach kurzer Zeit verschickt werden können.</w:t>
@@ -871,6 +981,21 @@
       <w:r>
         <w:t>Aussendienstmitarbeiter ist bei System angemeldet.</w:t>
       </w:r>
+      <w:r>
+        <w:t xml:space="preserve">  </w:t>
+      </w:r>
+      <w:r>
+        <w:t xml:space="preserve">(siehe </w:t>
+      </w:r>
+      <w:r>
+        <w:rPr>
+          <w:u w:val="single"/>
+        </w:rPr>
+        <w:t>UC05 Benutzer authentifizieren</w:t>
+      </w:r>
+      <w:r>
+        <w:t>)</w:t>
+      </w:r>
     </w:p>
     <w:p>
       <w:pPr>
@@ -920,6 +1045,8 @@
         </w:rPr>
         <w:t>):</w:t>
       </w:r>
+      <w:bookmarkStart w:id="4" w:name="_GoBack"/>
+      <w:bookmarkEnd w:id="4"/>
     </w:p>
     <w:p>
       <w:pPr>
@@ -945,7 +1072,10 @@
         </w:numPr>
       </w:pPr>
       <w:r>
-        <w:t>Kundenangaben übertragen (optional)</w:t>
+        <w:t>Kundenangaben wurden erfasst</w:t>
+      </w:r>
+      <w:r>
+        <w:t xml:space="preserve"> (optional)</w:t>
       </w:r>
     </w:p>
     <w:p>
@@ -957,7 +1087,13 @@
         </w:numPr>
       </w:pPr>
       <w:r>
-        <w:t>Beschreibung zum durchgeführten Auftrag im System erfasst (optional)</w:t>
+        <w:t xml:space="preserve">Beschreibung zum durchgeführten Auftrag </w:t>
+      </w:r>
+      <w:r>
+        <w:t xml:space="preserve">wurden </w:t>
+      </w:r>
+      <w:r>
+        <w:t>im System erfasst (optional)</w:t>
       </w:r>
     </w:p>
     <w:p>
@@ -970,6 +1106,20 @@
         <w:rPr>
           <w:b/>
         </w:rPr>
+        <w:br w:type="page"/>
+      </w:r>
+    </w:p>
+    <w:p>
+      <w:pPr>
+        <w:rPr>
+          <w:b/>
+        </w:rPr>
+      </w:pPr>
+      <w:r>
+        <w:rPr>
+          <w:b/>
+        </w:rPr>
+        <w:lastRenderedPageBreak/>
         <w:t xml:space="preserve">Main </w:t>
       </w:r>
       <w:proofErr w:type="spellStart"/>
@@ -997,7 +1147,13 @@
         <w:ind w:hanging="720"/>
       </w:pPr>
       <w:r>
-        <w:t>Aussendienstmitarbeiter erhält einen Auftrag.</w:t>
+        <w:t xml:space="preserve">Aussendienstmitarbeiter erhält einen </w:t>
+      </w:r>
+      <w:r>
+        <w:t>Arbeitsa</w:t>
+      </w:r>
+      <w:r>
+        <w:t>uftrag.</w:t>
       </w:r>
     </w:p>
     <w:p>
@@ -1028,6 +1184,15 @@
       <w:r>
         <w:t>angekommen ist, startet er die Zeitmessung.</w:t>
       </w:r>
+      <w:r>
+        <w:br/>
+      </w:r>
+      <w:r>
+        <w:rPr>
+          <w:i/>
+        </w:rPr>
+        <w:t>System: Erfasst Startzeit</w:t>
+      </w:r>
     </w:p>
     <w:p>
       <w:pPr>
@@ -1054,6 +1219,15 @@
       <w:r>
         <w:t>Nach Erledigung des Auftrags, beendet der Aussendienstmitarbeiter die Zeitmessung.</w:t>
       </w:r>
+      <w:r>
+        <w:br/>
+      </w:r>
+      <w:r>
+        <w:rPr>
+          <w:i/>
+        </w:rPr>
+        <w:t>System: Erfasst Endzeit</w:t>
+      </w:r>
     </w:p>
     <w:p>
       <w:pPr>
@@ -1067,6 +1241,15 @@
       <w:r>
         <w:t>Die erfasste Zeit und die GPS-Koordinaten werden an das System übertragen.</w:t>
       </w:r>
+      <w:r>
+        <w:br/>
+      </w:r>
+      <w:r>
+        <w:rPr>
+          <w:i/>
+        </w:rPr>
+        <w:t>System: Erfasst GPS-Koordinaten, Arbeitszeit und ev. Kundenangaben (optional)</w:t>
+      </w:r>
     </w:p>
     <w:p>
       <w:pPr>
@@ -1074,25 +1257,11 @@
           <w:b/>
         </w:rPr>
       </w:pPr>
+      <w:proofErr w:type="spellStart"/>
       <w:r>
         <w:rPr>
           <w:b/>
         </w:rPr>
-        <w:br w:type="page"/>
-      </w:r>
-    </w:p>
-    <w:p>
-      <w:pPr>
-        <w:rPr>
-          <w:b/>
-        </w:rPr>
-      </w:pPr>
-      <w:proofErr w:type="spellStart"/>
-      <w:r>
-        <w:rPr>
-          <w:b/>
-        </w:rPr>
-        <w:lastRenderedPageBreak/>
         <w:t>Extensions</w:t>
       </w:r>
       <w:proofErr w:type="spellEnd"/>
@@ -1153,6 +1322,15 @@
       </w:r>
       <w:r>
         <w:t>.</w:t>
+      </w:r>
+      <w:r>
+        <w:t xml:space="preserve">  (</w:t>
+      </w:r>
+      <w:r>
+        <w:t>Kann in Kombination</w:t>
+      </w:r>
+      <w:r>
+        <w:t xml:space="preserve"> mit Punkt 3b ablaufen)</w:t>
       </w:r>
     </w:p>
     <w:p>
@@ -1249,8 +1427,15 @@
       <w:r>
         <w:t>.</w:t>
       </w:r>
-      <w:bookmarkStart w:id="4" w:name="_GoBack"/>
-      <w:bookmarkEnd w:id="4"/>
+      <w:r>
+        <w:t xml:space="preserve"> </w:t>
+      </w:r>
+      <w:r>
+        <w:t>(Kann in Kombination mit Punkt 3a</w:t>
+      </w:r>
+      <w:r>
+        <w:t xml:space="preserve"> ablaufen)</w:t>
+      </w:r>
     </w:p>
     <w:p>
       <w:pPr>
@@ -1290,190 +1475,17 @@
     </w:p>
     <w:p>
       <w:r>
-        <w:t>3c.</w:t>
+        <w:t>5a.</w:t>
       </w:r>
       <w:r>
         <w:tab/>
-        <w:t>Kundenname und Beschreibung wird miterfasst.</w:t>
+        <w:t>Kundenname wird miterfasst.</w:t>
+      </w:r>
+      <w:r>
+        <w:t xml:space="preserve"> (Verweis: siehe Punkt 3a)</w:t>
       </w:r>
     </w:p>
     <w:p>
-      <w:pPr>
-        <w:pStyle w:val="Listenabsatz"/>
-        <w:numPr>
-          <w:ilvl w:val="0"/>
-          <w:numId w:val="12"/>
-        </w:numPr>
-      </w:pPr>
-      <w:r>
-        <w:t xml:space="preserve">Aussendienstmitarbeiter </w:t>
-      </w:r>
-      <w:r>
-        <w:t>fügt eine Beschreibung hinzu.</w:t>
-      </w:r>
-    </w:p>
-    <w:p>
-      <w:pPr>
-        <w:pStyle w:val="Listenabsatz"/>
-        <w:numPr>
-          <w:ilvl w:val="0"/>
-          <w:numId w:val="12"/>
-        </w:numPr>
-      </w:pPr>
-      <w:r>
-        <w:t>Aussendienstmitarbeiter</w:t>
-      </w:r>
-      <w:r>
-        <w:t xml:space="preserve"> wählt den Kunden aus</w:t>
-      </w:r>
-    </w:p>
-    <w:p>
-      <w:pPr>
-        <w:pStyle w:val="Listenabsatz"/>
-        <w:numPr>
-          <w:ilvl w:val="0"/>
-          <w:numId w:val="12"/>
-        </w:numPr>
-      </w:pPr>
-      <w:r>
-        <w:t xml:space="preserve">Aussendienstmitarbeiter </w:t>
-      </w:r>
-      <w:r>
-        <w:t>startet die Zeitmessung.</w:t>
-      </w:r>
-    </w:p>
-    <w:p>
-      <w:pPr>
-        <w:ind w:left="360" w:firstLine="348"/>
-      </w:pPr>
-      <w:r>
-        <w:t>1a.</w:t>
-      </w:r>
-      <w:r>
-        <w:tab/>
-      </w:r>
-      <w:r>
-        <w:t>Kunde ist im System noch nicht vorhanden.</w:t>
-      </w:r>
-    </w:p>
-    <w:p>
-      <w:pPr>
-        <w:pStyle w:val="Listenabsatz"/>
-        <w:numPr>
-          <w:ilvl w:val="0"/>
-          <w:numId w:val="13"/>
-        </w:numPr>
-      </w:pPr>
-      <w:r>
-        <w:t xml:space="preserve">Aussendienstmitarbeiter </w:t>
-      </w:r>
-      <w:r>
-        <w:t>fügt eine Beschreibung hinzu.</w:t>
-      </w:r>
-    </w:p>
-    <w:p>
-      <w:pPr>
-        <w:pStyle w:val="Listenabsatz"/>
-        <w:numPr>
-          <w:ilvl w:val="0"/>
-          <w:numId w:val="13"/>
-        </w:numPr>
-      </w:pPr>
-      <w:r>
-        <w:t>Aussendienstmitarbeiter</w:t>
-      </w:r>
-      <w:r>
-        <w:t xml:space="preserve"> erstellt neuen Kunden</w:t>
-      </w:r>
-      <w:r>
-        <w:t>.</w:t>
-      </w:r>
-    </w:p>
-    <w:p>
-      <w:pPr>
-        <w:pStyle w:val="Listenabsatz"/>
-        <w:numPr>
-          <w:ilvl w:val="0"/>
-          <w:numId w:val="13"/>
-        </w:numPr>
-      </w:pPr>
-      <w:r>
-        <w:t xml:space="preserve">Aussendienstmitarbeiter </w:t>
-      </w:r>
-      <w:r>
-        <w:t>startet die Zeitmessung.</w:t>
-      </w:r>
-    </w:p>
-    <w:p>
-      <w:r>
-        <w:t>5a.</w:t>
-      </w:r>
-      <w:r>
-        <w:tab/>
-        <w:t>Kundenname wird miterfasst.</w:t>
-      </w:r>
-    </w:p>
-    <w:p>
-      <w:pPr>
-        <w:pStyle w:val="Listenabsatz"/>
-        <w:numPr>
-          <w:ilvl w:val="0"/>
-          <w:numId w:val="14"/>
-        </w:numPr>
-      </w:pPr>
-      <w:r>
-        <w:t>Aussendienstmitarbeiter wählt den Kunden im Nachhinein aus.</w:t>
-      </w:r>
-    </w:p>
-    <w:p>
-      <w:pPr>
-        <w:pStyle w:val="Listenabsatz"/>
-        <w:numPr>
-          <w:ilvl w:val="0"/>
-          <w:numId w:val="14"/>
-        </w:numPr>
-      </w:pPr>
-      <w:r>
-        <w:t>Aussendienstmitarbeiter beendet die Zeitmessung.</w:t>
-      </w:r>
-    </w:p>
-    <w:p>
-      <w:pPr>
-        <w:pStyle w:val="Listenabsatz"/>
-      </w:pPr>
-      <w:r>
-        <w:t>1a.</w:t>
-      </w:r>
-      <w:r>
-        <w:tab/>
-        <w:t>Kunde im System noch nicht vorhanden</w:t>
-      </w:r>
-    </w:p>
-    <w:p>
-      <w:pPr>
-        <w:pStyle w:val="Listenabsatz"/>
-        <w:numPr>
-          <w:ilvl w:val="0"/>
-          <w:numId w:val="15"/>
-        </w:numPr>
-      </w:pPr>
-      <w:r>
-        <w:t>Aussendienstmitarbeiter erstellt im Nachhinein neuen Kunden.</w:t>
-      </w:r>
-    </w:p>
-    <w:p>
-      <w:pPr>
-        <w:pStyle w:val="Listenabsatz"/>
-        <w:numPr>
-          <w:ilvl w:val="0"/>
-          <w:numId w:val="15"/>
-        </w:numPr>
-      </w:pPr>
-      <w:r>
-        <w:t>Aussendienstmitarbeiter beendet die Zeitmessung.</w:t>
-      </w:r>
-    </w:p>
-    <w:p>
       <w:r>
         <w:t>5b.</w:t>
       </w:r>
@@ -1481,143 +1493,8 @@
         <w:tab/>
         <w:t>Beschreibung wird hinzugefügt.</w:t>
       </w:r>
-    </w:p>
-    <w:p>
-      <w:pPr>
-        <w:pStyle w:val="Listenabsatz"/>
-        <w:numPr>
-          <w:ilvl w:val="0"/>
-          <w:numId w:val="17"/>
-        </w:numPr>
-      </w:pPr>
-      <w:r>
-        <w:t>Aussendienstmitarbeiter fügt</w:t>
-      </w:r>
-      <w:r>
-        <w:t xml:space="preserve"> eine</w:t>
-      </w:r>
-      <w:r>
-        <w:t xml:space="preserve"> Beschreibung hinzu.</w:t>
-      </w:r>
-    </w:p>
-    <w:p>
-      <w:pPr>
-        <w:pStyle w:val="Listenabsatz"/>
-        <w:numPr>
-          <w:ilvl w:val="0"/>
-          <w:numId w:val="17"/>
-        </w:numPr>
-      </w:pPr>
-      <w:r>
-        <w:t>Aussendienstmitarbeiter beendet die Zeitmessung.</w:t>
-      </w:r>
-    </w:p>
-    <w:p>
-      <w:r>
-        <w:t>5</w:t>
-      </w:r>
-      <w:r>
-        <w:t>c</w:t>
-      </w:r>
-      <w:r>
-        <w:t>.</w:t>
-      </w:r>
-      <w:r>
-        <w:tab/>
-        <w:t>Kundenname und Beschreibung wird miterfasst.</w:t>
-      </w:r>
-    </w:p>
-    <w:p>
-      <w:pPr>
-        <w:pStyle w:val="Listenabsatz"/>
-        <w:numPr>
-          <w:ilvl w:val="0"/>
-          <w:numId w:val="18"/>
-        </w:numPr>
-      </w:pPr>
-      <w:r>
-        <w:t>Aussendienstmitarbeiter fügt eine Beschreibung hinzu.</w:t>
-      </w:r>
-    </w:p>
-    <w:p>
-      <w:pPr>
-        <w:pStyle w:val="Listenabsatz"/>
-        <w:numPr>
-          <w:ilvl w:val="0"/>
-          <w:numId w:val="18"/>
-        </w:numPr>
-      </w:pPr>
-      <w:r>
-        <w:t xml:space="preserve">Aussendienstmitarbeiter </w:t>
-      </w:r>
-      <w:r>
-        <w:t xml:space="preserve">wählt den Kunden </w:t>
-      </w:r>
-      <w:r>
-        <w:t xml:space="preserve">im Nachhinein </w:t>
-      </w:r>
-      <w:r>
-        <w:t>aus.</w:t>
-      </w:r>
-    </w:p>
-    <w:p>
-      <w:pPr>
-        <w:pStyle w:val="Listenabsatz"/>
-        <w:numPr>
-          <w:ilvl w:val="0"/>
-          <w:numId w:val="18"/>
-        </w:numPr>
-      </w:pPr>
-      <w:r>
-        <w:t>Aussendienstmitarbeiter startet die Zeitmessung.</w:t>
-      </w:r>
-    </w:p>
-    <w:p>
-      <w:pPr>
-        <w:ind w:firstLine="708"/>
-      </w:pPr>
-      <w:r>
-        <w:t>1a.</w:t>
-      </w:r>
-      <w:r>
-        <w:tab/>
-        <w:t>Kunde ist im System noch nicht vorhanden.</w:t>
-      </w:r>
-    </w:p>
-    <w:p>
-      <w:pPr>
-        <w:pStyle w:val="Listenabsatz"/>
-        <w:numPr>
-          <w:ilvl w:val="0"/>
-          <w:numId w:val="19"/>
-        </w:numPr>
-      </w:pPr>
-      <w:r>
-        <w:t>Aussendienstmitarbeiter fügt eine Beschreibung hinzu.</w:t>
-      </w:r>
-    </w:p>
-    <w:p>
-      <w:pPr>
-        <w:pStyle w:val="Listenabsatz"/>
-        <w:numPr>
-          <w:ilvl w:val="0"/>
-          <w:numId w:val="19"/>
-        </w:numPr>
-      </w:pPr>
-      <w:r>
-        <w:t>Aussendienstmitarbeiter erstellt im Nachhinein neuen Kunden.</w:t>
-      </w:r>
-    </w:p>
-    <w:p>
-      <w:pPr>
-        <w:pStyle w:val="Listenabsatz"/>
-        <w:numPr>
-          <w:ilvl w:val="0"/>
-          <w:numId w:val="19"/>
-        </w:numPr>
-      </w:pPr>
-      <w:r>
-        <w:t>Aussendienstmitarbeiter beendet die Zeitmessung.</w:t>
+      <w:r>
+        <w:t xml:space="preserve"> (Verweis: siehe Punkt 3b)</w:t>
       </w:r>
     </w:p>
     <w:p>
@@ -1973,16 +1850,31 @@
       </w:rPr>
       <w:t xml:space="preserve"> von </w:t>
     </w:r>
-    <w:fldSimple w:instr="NUMPAGES  \* Arabic  \* MERGEFORMAT">
-      <w:r>
-        <w:rPr>
-          <w:b/>
-          <w:noProof/>
-          <w:lang w:val="de-DE"/>
-        </w:rPr>
-        <w:t>2</w:t>
-      </w:r>
-    </w:fldSimple>
+    <w:r>
+      <w:fldChar w:fldCharType="begin"/>
+    </w:r>
+    <w:r>
+      <w:instrText>NUMPAGES  \* Arabic  \* MERGEFORMAT</w:instrText>
+    </w:r>
+    <w:r>
+      <w:fldChar w:fldCharType="separate"/>
+    </w:r>
+    <w:r>
+      <w:rPr>
+        <w:b/>
+        <w:noProof/>
+        <w:lang w:val="de-DE"/>
+      </w:rPr>
+      <w:t>2</w:t>
+    </w:r>
+    <w:r>
+      <w:rPr>
+        <w:b/>
+        <w:noProof/>
+        <w:lang w:val="de-DE"/>
+      </w:rPr>
+      <w:fldChar w:fldCharType="end"/>
+    </w:r>
   </w:p>
 </w:ftr>
 </file>
@@ -2848,7 +2740,7 @@
         <w:rFonts w:hint="default"/>
       </w:rPr>
     </w:lvl>
-    <w:lvl w:ilvl="1" w:tplc="08070019" w:tentative="1">
+    <w:lvl w:ilvl="1" w:tplc="08070019">
       <w:start w:val="1"/>
       <w:numFmt w:val="lowerLetter"/>
       <w:lvlText w:val="%2."/>
@@ -7311,7 +7203,7 @@
 </file>
 
 <file path=customXml/itemProps1.xml><?xml version="1.0" encoding="utf-8"?>
-<ds:datastoreItem xmlns:ds="http://schemas.openxmlformats.org/officeDocument/2006/customXml" ds:itemID="{86D6AAD7-7A5E-45E2-8915-2FFC99ACE3D3}">
+<ds:datastoreItem xmlns:ds="http://schemas.openxmlformats.org/officeDocument/2006/customXml" ds:itemID="{7F71B102-B765-4191-9562-938C92A62B6D}">
   <ds:schemaRefs>
     <ds:schemaRef ds:uri="http://schemas.openxmlformats.org/officeDocument/2006/bibliography"/>
   </ds:schemaRefs>

</xml_diff>